<commit_message>
version 1.2.7 - refactor tests, make Logical Name abstractable
</commit_message>
<xml_diff>
--- a/Ixia Chassis Shell Doc.docx
+++ b/Ixia Chassis Shell Doc.docx
@@ -160,8 +160,10 @@
           <w:color w:val="005C90"/>
           <w:sz w:val="24"/>
         </w:rPr>
-        <w:t>3</w:t>
-      </w:r>
+        <w:t>7</w:t>
+      </w:r>
+      <w:bookmarkStart w:id="0" w:name="_GoBack"/>
+      <w:bookmarkEnd w:id="0"/>
     </w:p>
     <w:p>
       <w:pPr>
@@ -449,7 +451,6 @@
         </w:rPr>
         <w:t xml:space="preserve"> </w:t>
       </w:r>
-      <w:proofErr w:type="gramStart"/>
       <w:r>
         <w:rPr>
           <w:rFonts w:ascii="Arial" w:eastAsia="Arial" w:hAnsi="Arial" w:cs="Arial"/>
@@ -457,17 +458,7 @@
           <w:color w:val="4C4C4C"/>
           <w:sz w:val="20"/>
         </w:rPr>
-        <w:t>agreement</w:t>
-      </w:r>
-      <w:proofErr w:type="gramEnd"/>
-      <w:r>
-        <w:rPr>
-          <w:rFonts w:ascii="Arial" w:eastAsia="Arial" w:hAnsi="Arial" w:cs="Arial"/>
-          <w:i/>
-          <w:color w:val="4C4C4C"/>
-          <w:sz w:val="20"/>
-        </w:rPr>
-        <w:t xml:space="preserve"> from Quali, the furnishing of this document does not give you any license to these patents,</w:t>
+        <w:t>agreement from Quali, the furnishing of this document does not give you any license to these patents,</w:t>
       </w:r>
       <w:r>
         <w:rPr>
@@ -966,7 +957,7 @@
                   </wp:inline>
                 </w:drawing>
               </mc:Choice>
-              <mc:Fallback xmlns:cx="http://schemas.microsoft.com/office/drawing/2014/chartex" xmlns:w16se="http://schemas.microsoft.com/office/word/2015/wordml/symex">
+              <mc:Fallback xmlns:w16se="http://schemas.microsoft.com/office/word/2015/wordml/symex" xmlns:cx="http://schemas.microsoft.com/office/drawing/2014/chartex">
                 <w:pict>
                   <v:group w14:anchorId="2FAF5DF9" id="Group 14736" o:spid="_x0000_s1026" style="width:418.65pt;height:.7pt;mso-position-horizontal-relative:char;mso-position-vertical-relative:line" coordsize="53166,91" o:gfxdata="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">
                     <v:shape id="Shape 20463" o:spid="_x0000_s1027" style="position:absolute;width:53166;height:91;visibility:visible;mso-wrap-style:square;v-text-anchor:top" coordsize="5316601,9144" o:gfxdata="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" path="m,l5316601,r,9144l,9144,,e" fillcolor="black" stroked="f" strokeweight="0">
@@ -2191,7 +2182,7 @@
         <w:spacing w:after="0"/>
         <w:ind w:left="-3"/>
       </w:pPr>
-      <w:bookmarkStart w:id="0" w:name="_Toc486499191"/>
+      <w:bookmarkStart w:id="1" w:name="_Toc486499191"/>
       <w:r>
         <w:rPr>
           <w:sz w:val="40"/>
@@ -2199,7 +2190,7 @@
         <w:lastRenderedPageBreak/>
         <w:t>Overview</w:t>
       </w:r>
-      <w:bookmarkEnd w:id="0"/>
+      <w:bookmarkEnd w:id="1"/>
       <w:r>
         <w:rPr>
           <w:sz w:val="40"/>
@@ -2291,7 +2282,7 @@
               </wp:inline>
             </w:drawing>
           </mc:Choice>
-          <mc:Fallback xmlns:cx="http://schemas.microsoft.com/office/drawing/2014/chartex" xmlns:w16se="http://schemas.microsoft.com/office/word/2015/wordml/symex">
+          <mc:Fallback xmlns:w16se="http://schemas.microsoft.com/office/word/2015/wordml/symex" xmlns:cx="http://schemas.microsoft.com/office/drawing/2014/chartex">
             <w:pict>
               <v:group w14:anchorId="5E41200B" id="Group 15374" o:spid="_x0000_s1026" style="width:431.85pt;height:.5pt;mso-position-horizontal-relative:char;mso-position-vertical-relative:line" coordsize="54843,60" o:gfxdata="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">
                 <v:shape id="Shape 362" o:spid="_x0000_s1027" style="position:absolute;width:54843;height:0;visibility:visible;mso-wrap-style:square;v-text-anchor:top" coordsize="5484317,0" o:gfxdata="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" path="m,l5484317,e" filled="f" strokecolor="#1b97d5" strokeweight=".48pt">
@@ -2397,14 +2388,14 @@
       <w:pPr>
         <w:pStyle w:val="Heading2"/>
       </w:pPr>
-      <w:bookmarkStart w:id="1" w:name="_Toc486499192"/>
+      <w:bookmarkStart w:id="2" w:name="_Toc486499192"/>
       <w:r>
         <w:t xml:space="preserve">About </w:t>
       </w:r>
       <w:r>
         <w:t>Ixia Chassis Shell</w:t>
       </w:r>
-      <w:bookmarkEnd w:id="1"/>
+      <w:bookmarkEnd w:id="2"/>
     </w:p>
     <w:p>
       <w:pPr>
@@ -2437,11 +2428,11 @@
       <w:pPr>
         <w:pStyle w:val="Heading2"/>
       </w:pPr>
-      <w:bookmarkStart w:id="2" w:name="_Toc486499193"/>
+      <w:bookmarkStart w:id="3" w:name="_Toc486499193"/>
       <w:r>
         <w:t>Standard version</w:t>
       </w:r>
-      <w:bookmarkEnd w:id="2"/>
+      <w:bookmarkEnd w:id="3"/>
       <w:r>
         <w:t xml:space="preserve">  </w:t>
       </w:r>
@@ -2628,11 +2619,11 @@
       <w:pPr>
         <w:pStyle w:val="Heading2"/>
       </w:pPr>
-      <w:bookmarkStart w:id="3" w:name="_Toc486499194"/>
+      <w:bookmarkStart w:id="4" w:name="_Toc486499194"/>
       <w:r>
         <w:t>Supported OS</w:t>
       </w:r>
-      <w:bookmarkEnd w:id="3"/>
+      <w:bookmarkEnd w:id="4"/>
     </w:p>
     <w:p>
       <w:pPr>
@@ -2655,11 +2646,11 @@
       <w:pPr>
         <w:pStyle w:val="Heading2"/>
       </w:pPr>
-      <w:bookmarkStart w:id="4" w:name="_Toc486499195"/>
+      <w:bookmarkStart w:id="5" w:name="_Toc486499195"/>
       <w:r>
         <w:t>Requirements</w:t>
       </w:r>
-      <w:bookmarkEnd w:id="4"/>
+      <w:bookmarkEnd w:id="5"/>
     </w:p>
     <w:p>
       <w:pPr>
@@ -2832,11 +2823,11 @@
       <w:pPr>
         <w:pStyle w:val="Heading2"/>
       </w:pPr>
-      <w:bookmarkStart w:id="5" w:name="_Toc486499196"/>
+      <w:bookmarkStart w:id="6" w:name="_Toc486499196"/>
       <w:r>
         <w:t>Downloading the Shell</w:t>
       </w:r>
-      <w:bookmarkEnd w:id="5"/>
+      <w:bookmarkEnd w:id="6"/>
       <w:r>
         <w:t xml:space="preserve"> </w:t>
       </w:r>
@@ -3176,7 +3167,7 @@
         <w:spacing w:after="0"/>
         <w:ind w:left="-3"/>
       </w:pPr>
-      <w:bookmarkStart w:id="6" w:name="_Toc486499197"/>
+      <w:bookmarkStart w:id="7" w:name="_Toc486499197"/>
       <w:r>
         <w:rPr>
           <w:sz w:val="40"/>
@@ -3184,7 +3175,7 @@
         <w:lastRenderedPageBreak/>
         <w:t>Import and Configure the Shell</w:t>
       </w:r>
-      <w:bookmarkEnd w:id="6"/>
+      <w:bookmarkEnd w:id="7"/>
       <w:r>
         <w:rPr>
           <w:sz w:val="40"/>
@@ -3276,7 +3267,7 @@
               </wp:inline>
             </w:drawing>
           </mc:Choice>
-          <mc:Fallback xmlns:cx="http://schemas.microsoft.com/office/drawing/2014/chartex" xmlns:w16se="http://schemas.microsoft.com/office/word/2015/wordml/symex">
+          <mc:Fallback xmlns:w16se="http://schemas.microsoft.com/office/word/2015/wordml/symex" xmlns:cx="http://schemas.microsoft.com/office/drawing/2014/chartex">
             <w:pict>
               <v:group w14:anchorId="06DB2053" id="Group 14804" o:spid="_x0000_s1026" style="width:431.85pt;height:.5pt;mso-position-horizontal-relative:char;mso-position-vertical-relative:line" coordsize="54843,60" o:gfxdata="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">
                 <v:shape id="Shape 781" o:spid="_x0000_s1027" style="position:absolute;width:54843;height:0;visibility:visible;mso-wrap-style:square;v-text-anchor:top" coordsize="5484317,0" o:gfxdata="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" path="m,l5484317,e" filled="f" strokecolor="#1b97d5" strokeweight=".48pt">
@@ -3324,7 +3315,7 @@
       <w:pPr>
         <w:pStyle w:val="Heading2"/>
       </w:pPr>
-      <w:bookmarkStart w:id="7" w:name="_Toc486499198"/>
+      <w:bookmarkStart w:id="8" w:name="_Toc486499198"/>
       <w:r>
         <w:t xml:space="preserve">Importing the Shell into </w:t>
       </w:r>
@@ -3332,7 +3323,7 @@
       <w:r>
         <w:t>CloudShell</w:t>
       </w:r>
-      <w:bookmarkEnd w:id="7"/>
+      <w:bookmarkEnd w:id="8"/>
       <w:proofErr w:type="spellEnd"/>
       <w:r>
         <w:t xml:space="preserve"> </w:t>
@@ -3796,11 +3787,11 @@
       <w:pPr>
         <w:pStyle w:val="Heading2"/>
       </w:pPr>
-      <w:bookmarkStart w:id="8" w:name="_Toc486499199"/>
+      <w:bookmarkStart w:id="9" w:name="_Toc486499199"/>
       <w:r>
         <w:t>Offline installation of a Shell</w:t>
       </w:r>
-      <w:bookmarkEnd w:id="8"/>
+      <w:bookmarkEnd w:id="9"/>
       <w:r>
         <w:t xml:space="preserve">  </w:t>
       </w:r>
@@ -3895,7 +3886,7 @@
               </wp:inline>
             </w:drawing>
           </mc:Choice>
-          <mc:Fallback xmlns:cx="http://schemas.microsoft.com/office/drawing/2014/chartex" xmlns:w16se="http://schemas.microsoft.com/office/word/2015/wordml/symex">
+          <mc:Fallback xmlns:w16se="http://schemas.microsoft.com/office/word/2015/wordml/symex" xmlns:cx="http://schemas.microsoft.com/office/drawing/2014/chartex">
             <w:pict>
               <v:group w14:anchorId="6D9CAA26" id="Group 14805" o:spid="_x0000_s1026" style="width:431.85pt;height:.5pt;mso-position-horizontal-relative:char;mso-position-vertical-relative:line" coordsize="54842,60" o:gfxdata="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">
                 <v:shape id="Shape 20829" o:spid="_x0000_s1027" style="position:absolute;width:54842;height:91;visibility:visible;mso-wrap-style:square;v-text-anchor:top" coordsize="5484241,9144" o:gfxdata="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" path="m,l5484241,r,9144l,9144,,e" fillcolor="#4c4c4c" stroked="f" strokeweight="0">
@@ -4084,7 +4075,7 @@
               </wp:inline>
             </w:drawing>
           </mc:Choice>
-          <mc:Fallback xmlns:cx="http://schemas.microsoft.com/office/drawing/2014/chartex" xmlns:w16se="http://schemas.microsoft.com/office/word/2015/wordml/symex">
+          <mc:Fallback xmlns:w16se="http://schemas.microsoft.com/office/word/2015/wordml/symex" xmlns:cx="http://schemas.microsoft.com/office/drawing/2014/chartex">
             <w:pict>
               <v:group w14:anchorId="11E4E2B4" id="Group 14806" o:spid="_x0000_s1026" style="width:431.85pt;height:.5pt;mso-position-horizontal-relative:char;mso-position-vertical-relative:line" coordsize="54842,60" o:gfxdata="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">
                 <v:shape id="Shape 20830" o:spid="_x0000_s1027" style="position:absolute;width:54842;height:91;visibility:visible;mso-wrap-style:square;v-text-anchor:top" coordsize="5484241,9144" o:gfxdata="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" path="m,l5484241,r,9144l,9144,,e" fillcolor="#4c4c4c" stroked="f" strokeweight="0">
@@ -4460,11 +4451,11 @@
       <w:pPr>
         <w:pStyle w:val="Heading2"/>
       </w:pPr>
-      <w:bookmarkStart w:id="9" w:name="_Toc486499200"/>
+      <w:bookmarkStart w:id="10" w:name="_Toc486499200"/>
       <w:r>
         <w:t>Configuring a new device</w:t>
       </w:r>
-      <w:bookmarkEnd w:id="9"/>
+      <w:bookmarkEnd w:id="10"/>
       <w:r>
         <w:t xml:space="preserve">  </w:t>
       </w:r>
@@ -5298,7 +5289,7 @@
           <w:sz w:val="40"/>
         </w:rPr>
       </w:pPr>
-      <w:bookmarkStart w:id="10" w:name="_Toc486499201"/>
+      <w:bookmarkStart w:id="11" w:name="_Toc486499201"/>
       <w:r>
         <w:rPr>
           <w:sz w:val="40"/>
@@ -5306,7 +5297,7 @@
         <w:lastRenderedPageBreak/>
         <w:t>Updating Python Dependencies for Shells</w:t>
       </w:r>
-      <w:bookmarkEnd w:id="10"/>
+      <w:bookmarkEnd w:id="11"/>
     </w:p>
     <w:p>
       <w:r>
@@ -5388,7 +5379,7 @@
               </wp:inline>
             </w:drawing>
           </mc:Choice>
-          <mc:Fallback xmlns:cx="http://schemas.microsoft.com/office/drawing/2014/chartex" xmlns:w16se="http://schemas.microsoft.com/office/word/2015/wordml/symex">
+          <mc:Fallback xmlns:w16se="http://schemas.microsoft.com/office/word/2015/wordml/symex" xmlns:cx="http://schemas.microsoft.com/office/drawing/2014/chartex">
             <w:pict>
               <v:group w14:anchorId="56DB6F42" id="Group 8" o:spid="_x0000_s1026" style="width:424.35pt;height:.45pt;mso-position-horizontal-relative:char;mso-position-vertical-relative:line" coordsize="54843,60" o:gfxdata="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">
                 <v:shape id="Shape 781" o:spid="_x0000_s1027" style="position:absolute;width:54843;height:0;visibility:visible;mso-wrap-style:square;v-text-anchor:top" coordsize="5484317,0" o:gfxdata="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" path="m,l5484317,e" filled="f" strokecolor="#1b97d5" strokeweight=".48pt">
@@ -5422,11 +5413,11 @@
       <w:pPr>
         <w:pStyle w:val="Heading2"/>
       </w:pPr>
-      <w:bookmarkStart w:id="11" w:name="_Toc486499202"/>
+      <w:bookmarkStart w:id="12" w:name="_Toc486499202"/>
       <w:r>
         <w:t>Updating offline Python dependencies</w:t>
       </w:r>
-      <w:bookmarkEnd w:id="11"/>
+      <w:bookmarkEnd w:id="12"/>
     </w:p>
     <w:p>
       <w:pPr>
@@ -5617,14 +5608,14 @@
       <w:pPr>
         <w:pStyle w:val="Heading2"/>
       </w:pPr>
-      <w:bookmarkStart w:id="12" w:name="_Toc486499203"/>
+      <w:bookmarkStart w:id="13" w:name="_Toc486499203"/>
       <w:r>
         <w:t xml:space="preserve">Updating online Python </w:t>
       </w:r>
       <w:r>
         <w:t>dependencies</w:t>
       </w:r>
-      <w:bookmarkEnd w:id="12"/>
+      <w:bookmarkEnd w:id="13"/>
     </w:p>
     <w:p>
       <w:pPr>
@@ -5717,7 +5708,7 @@
         <w:spacing w:after="0"/>
         <w:ind w:left="-3"/>
       </w:pPr>
-      <w:bookmarkStart w:id="13" w:name="_Toc486499204"/>
+      <w:bookmarkStart w:id="14" w:name="_Toc486499204"/>
       <w:r>
         <w:rPr>
           <w:sz w:val="40"/>
@@ -5725,7 +5716,7 @@
         <w:lastRenderedPageBreak/>
         <w:t>Typical workflow</w:t>
       </w:r>
-      <w:bookmarkEnd w:id="13"/>
+      <w:bookmarkEnd w:id="14"/>
     </w:p>
     <w:p>
       <w:pPr>
@@ -5811,7 +5802,7 @@
               </wp:inline>
             </w:drawing>
           </mc:Choice>
-          <mc:Fallback xmlns:cx="http://schemas.microsoft.com/office/drawing/2014/chartex" xmlns:w16se="http://schemas.microsoft.com/office/word/2015/wordml/symex">
+          <mc:Fallback xmlns:w16se="http://schemas.microsoft.com/office/word/2015/wordml/symex" xmlns:cx="http://schemas.microsoft.com/office/drawing/2014/chartex">
             <w:pict>
               <v:group w14:anchorId="0363901A" id="Group 14481" o:spid="_x0000_s1026" style="width:431.85pt;height:.5pt;mso-position-horizontal-relative:char;mso-position-vertical-relative:line" coordsize="54843,60" o:gfxdata="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">
                 <v:shape id="Shape 2650" o:spid="_x0000_s1027" style="position:absolute;width:54843;height:0;visibility:visible;mso-wrap-style:square;v-text-anchor:top" coordsize="5484317,0" o:gfxdata="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" path="m,l5484317,e" filled="f" strokecolor="#1b97d5" strokeweight=".48pt">
@@ -5943,7 +5934,7 @@
           <w:sz w:val="40"/>
         </w:rPr>
       </w:pPr>
-      <w:bookmarkStart w:id="14" w:name="_Toc486499205"/>
+      <w:bookmarkStart w:id="15" w:name="_Toc486499205"/>
       <w:r>
         <w:rPr>
           <w:sz w:val="40"/>
@@ -5951,7 +5942,7 @@
         <w:lastRenderedPageBreak/>
         <w:t>References</w:t>
       </w:r>
-      <w:bookmarkEnd w:id="14"/>
+      <w:bookmarkEnd w:id="15"/>
       <w:r>
         <w:rPr>
           <w:sz w:val="40"/>
@@ -6039,7 +6030,7 @@
               </wp:inline>
             </w:drawing>
           </mc:Choice>
-          <mc:Fallback xmlns:cx="http://schemas.microsoft.com/office/drawing/2014/chartex" xmlns:w16se="http://schemas.microsoft.com/office/word/2015/wordml/symex">
+          <mc:Fallback xmlns:w16se="http://schemas.microsoft.com/office/word/2015/wordml/symex" xmlns:cx="http://schemas.microsoft.com/office/drawing/2014/chartex">
             <w:pict>
               <v:group w14:anchorId="3E2C7916" id="Group 3" o:spid="_x0000_s1026" style="width:424.35pt;height:.45pt;mso-position-horizontal-relative:char;mso-position-vertical-relative:line" coordsize="54843,60" o:gfxdata="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">
                 <v:shape id="Shape 2900" o:spid="_x0000_s1027" style="position:absolute;width:54843;height:0;visibility:visible;mso-wrap-style:square;v-text-anchor:top" coordsize="5484317,0" o:gfxdata="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" path="m,l5484317,e" filled="f" strokecolor="#1b97d5" strokeweight=".48pt">
@@ -6183,7 +6174,7 @@
         <w:spacing w:after="0"/>
         <w:ind w:left="0" w:firstLine="0"/>
       </w:pPr>
-      <w:bookmarkStart w:id="15" w:name="_Toc486499206"/>
+      <w:bookmarkStart w:id="16" w:name="_Toc486499206"/>
       <w:r>
         <w:rPr>
           <w:sz w:val="40"/>
@@ -6191,7 +6182,7 @@
         <w:lastRenderedPageBreak/>
         <w:t>Release notes</w:t>
       </w:r>
-      <w:bookmarkEnd w:id="15"/>
+      <w:bookmarkEnd w:id="16"/>
     </w:p>
     <w:p>
       <w:pPr>
@@ -6277,7 +6268,7 @@
               </wp:inline>
             </w:drawing>
           </mc:Choice>
-          <mc:Fallback xmlns:cx="http://schemas.microsoft.com/office/drawing/2014/chartex" xmlns:w16se="http://schemas.microsoft.com/office/word/2015/wordml/symex">
+          <mc:Fallback xmlns:w16se="http://schemas.microsoft.com/office/word/2015/wordml/symex" xmlns:cx="http://schemas.microsoft.com/office/drawing/2014/chartex">
             <w:pict>
               <v:group w14:anchorId="5ED2A702" id="Group 16037" o:spid="_x0000_s1026" style="width:431.85pt;height:.5pt;mso-position-horizontal-relative:char;mso-position-vertical-relative:line" coordsize="54843,60" o:gfxdata="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">
                 <v:shape id="Shape 2900" o:spid="_x0000_s1027" style="position:absolute;width:54843;height:0;visibility:visible;mso-wrap-style:square;v-text-anchor:top" coordsize="5484317,0" o:gfxdata="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" path="m,l5484317,e" filled="f" strokecolor="#1b97d5" strokeweight=".48pt">
@@ -6362,157 +6353,34 @@
           <w:bCs/>
           <w:color w:val="4B4B4C"/>
         </w:rPr>
-        <w:t>Create standard QS logger with resource name in the logger file name.</w:t>
-      </w:r>
-    </w:p>
-    <w:p>
-      <w:pPr>
-        <w:pStyle w:val="ListParagraph"/>
-        <w:numPr>
-          <w:ilvl w:val="0"/>
-          <w:numId w:val="25"/>
-        </w:numPr>
-        <w:spacing w:after="167" w:line="267" w:lineRule="auto"/>
-        <w:rPr>
-          <w:rFonts w:ascii="Arial" w:eastAsia="Arial" w:hAnsi="Arial" w:cs="Arial"/>
-          <w:b/>
-          <w:color w:val="4B4B4C"/>
-        </w:rPr>
-      </w:pPr>
+        <w:t xml:space="preserve">Make Logical Name attribute Available </w:t>
+      </w:r>
+      <w:proofErr w:type="gramStart"/>
       <w:r>
         <w:rPr>
           <w:rFonts w:ascii="Arial" w:eastAsia="Arial" w:hAnsi="Arial" w:cs="Arial"/>
           <w:bCs/>
           <w:color w:val="4B4B4C"/>
         </w:rPr>
-        <w:t xml:space="preserve">Upgrade </w:t>
-      </w:r>
-      <w:proofErr w:type="spellStart"/>
+        <w:t>For</w:t>
+      </w:r>
+      <w:proofErr w:type="gramEnd"/>
       <w:r>
         <w:rPr>
           <w:rFonts w:ascii="Arial" w:eastAsia="Arial" w:hAnsi="Arial" w:cs="Arial"/>
           <w:bCs/>
           <w:color w:val="4B4B4C"/>
         </w:rPr>
-        <w:t>qualishell</w:t>
-      </w:r>
-      <w:proofErr w:type="spellEnd"/>
+        <w:t xml:space="preserve"> Abstract Resources</w:t>
+      </w:r>
       <w:r>
         <w:rPr>
           <w:rFonts w:ascii="Arial" w:eastAsia="Arial" w:hAnsi="Arial" w:cs="Arial"/>
           <w:bCs/>
           <w:color w:val="4B4B4C"/>
         </w:rPr>
-        <w:t xml:space="preserve"> requirements to: </w:t>
-      </w:r>
-    </w:p>
-    <w:p>
-      <w:pPr>
-        <w:pStyle w:val="ListParagraph"/>
-        <w:numPr>
-          <w:ilvl w:val="1"/>
-          <w:numId w:val="25"/>
-        </w:numPr>
-        <w:autoSpaceDE w:val="0"/>
-        <w:autoSpaceDN w:val="0"/>
-        <w:adjustRightInd w:val="0"/>
-        <w:spacing w:after="0" w:line="240" w:lineRule="auto"/>
-        <w:rPr>
-          <w:rFonts w:ascii="Courier New" w:eastAsiaTheme="minorEastAsia" w:hAnsi="Courier New" w:cs="Courier New"/>
-          <w:color w:val="auto"/>
-          <w:sz w:val="24"/>
-          <w:szCs w:val="24"/>
-          <w:lang w:bidi="he-IL"/>
-        </w:rPr>
-      </w:pPr>
-      <w:proofErr w:type="spellStart"/>
-      <w:r>
-        <w:rPr>
-          <w:rFonts w:ascii="Courier New" w:eastAsiaTheme="minorEastAsia" w:hAnsi="Courier New" w:cs="Courier New"/>
-          <w:sz w:val="24"/>
-          <w:szCs w:val="24"/>
-          <w:u w:val="single"/>
-          <w:lang w:bidi="he-IL"/>
-        </w:rPr>
-        <w:t>cloudshell</w:t>
-      </w:r>
-      <w:proofErr w:type="spellEnd"/>
-      <w:r>
-        <w:rPr>
-          <w:rFonts w:ascii="Courier New" w:eastAsiaTheme="minorEastAsia" w:hAnsi="Courier New" w:cs="Courier New"/>
-          <w:color w:val="auto"/>
-          <w:sz w:val="24"/>
-          <w:szCs w:val="24"/>
-          <w:lang w:bidi="he-IL"/>
-        </w:rPr>
-        <w:t>-shell-core&gt;=3.1,&lt;3.2</w:t>
-      </w:r>
-    </w:p>
-    <w:p>
-      <w:pPr>
-        <w:pStyle w:val="ListParagraph"/>
-        <w:numPr>
-          <w:ilvl w:val="1"/>
-          <w:numId w:val="25"/>
-        </w:numPr>
-        <w:autoSpaceDE w:val="0"/>
-        <w:autoSpaceDN w:val="0"/>
-        <w:adjustRightInd w:val="0"/>
-        <w:spacing w:after="0" w:line="240" w:lineRule="auto"/>
-        <w:rPr>
-          <w:rFonts w:ascii="Courier New" w:eastAsiaTheme="minorEastAsia" w:hAnsi="Courier New" w:cs="Courier New"/>
-          <w:color w:val="auto"/>
-          <w:sz w:val="24"/>
-          <w:szCs w:val="24"/>
-          <w:lang w:bidi="he-IL"/>
-        </w:rPr>
-      </w:pPr>
-      <w:proofErr w:type="spellStart"/>
-      <w:r>
-        <w:rPr>
-          <w:rFonts w:ascii="Courier New" w:eastAsiaTheme="minorEastAsia" w:hAnsi="Courier New" w:cs="Courier New"/>
-          <w:sz w:val="24"/>
-          <w:szCs w:val="24"/>
-          <w:u w:val="single"/>
-          <w:lang w:bidi="he-IL"/>
-        </w:rPr>
-        <w:t>cloudshell</w:t>
-      </w:r>
-      <w:proofErr w:type="spellEnd"/>
-      <w:r>
-        <w:rPr>
-          <w:rFonts w:ascii="Courier New" w:eastAsiaTheme="minorEastAsia" w:hAnsi="Courier New" w:cs="Courier New"/>
-          <w:color w:val="auto"/>
-          <w:sz w:val="24"/>
-          <w:szCs w:val="24"/>
-          <w:lang w:bidi="he-IL"/>
-        </w:rPr>
-        <w:t>-automation-</w:t>
-      </w:r>
-      <w:proofErr w:type="spellStart"/>
-      <w:r>
-        <w:rPr>
-          <w:rFonts w:ascii="Courier New" w:eastAsiaTheme="minorEastAsia" w:hAnsi="Courier New" w:cs="Courier New"/>
-          <w:sz w:val="24"/>
-          <w:szCs w:val="24"/>
-          <w:u w:val="single"/>
-          <w:lang w:bidi="he-IL"/>
-        </w:rPr>
-        <w:t>api</w:t>
-      </w:r>
-      <w:proofErr w:type="spellEnd"/>
-      <w:r>
-        <w:rPr>
-          <w:rFonts w:ascii="Courier New" w:eastAsiaTheme="minorEastAsia" w:hAnsi="Courier New" w:cs="Courier New"/>
-          <w:color w:val="auto"/>
-          <w:sz w:val="24"/>
-          <w:szCs w:val="24"/>
-          <w:lang w:bidi="he-IL"/>
-        </w:rPr>
-        <w:t>&gt;=8.1,&lt;8.2</w:t>
-      </w:r>
-      <w:bookmarkStart w:id="16" w:name="_GoBack"/>
-      <w:bookmarkEnd w:id="16"/>
+        <w:t>.</w:t>
+      </w:r>
     </w:p>
     <w:p>
       <w:pPr>
@@ -6740,7 +6608,7 @@
             </wp:anchor>
           </w:drawing>
         </mc:Choice>
-        <mc:Fallback xmlns:cx="http://schemas.microsoft.com/office/drawing/2014/chartex" xmlns:w16se="http://schemas.microsoft.com/office/word/2015/wordml/symex">
+        <mc:Fallback xmlns:w16se="http://schemas.microsoft.com/office/word/2015/wordml/symex" xmlns:cx="http://schemas.microsoft.com/office/drawing/2014/chartex">
           <w:pict>
             <v:group w14:anchorId="4325607C" id="Group 19448" o:spid="_x0000_s1026" style="position:absolute;margin-left:88.6pt;margin-top:764.25pt;width:413.85pt;height:.5pt;z-index:251662336;mso-position-horizontal-relative:page;mso-position-vertical-relative:page" coordsize="52556,60" o:gfxdata="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">
               <v:shape id="Shape 20837" o:spid="_x0000_s1027" style="position:absolute;width:52556;height:91;visibility:visible;mso-wrap-style:square;v-text-anchor:top" coordsize="5255641,9144" o:gfxdata="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" path="m,l5255641,r,9144l,9144,,e" fillcolor="#4c4c4c" stroked="f" strokeweight="0">
@@ -6881,7 +6749,7 @@
             </wp:anchor>
           </w:drawing>
         </mc:Choice>
-        <mc:Fallback xmlns:cx="http://schemas.microsoft.com/office/drawing/2014/chartex" xmlns:w16se="http://schemas.microsoft.com/office/word/2015/wordml/symex">
+        <mc:Fallback xmlns:w16se="http://schemas.microsoft.com/office/word/2015/wordml/symex" xmlns:cx="http://schemas.microsoft.com/office/drawing/2014/chartex">
           <w:pict>
             <v:shape w14:anchorId="4D67B5DC" id="Shape 20462" o:spid="_x0000_s1026" style="position:absolute;margin-left:0;margin-top:12.55pt;width:400.6pt;height:.7pt;z-index:251671552;visibility:visible;mso-wrap-style:square;mso-wrap-distance-left:9pt;mso-wrap-distance-top:0;mso-wrap-distance-right:9pt;mso-wrap-distance-bottom:0;mso-position-horizontal:absolute;mso-position-horizontal-relative:text;mso-position-vertical:absolute;mso-position-vertical-relative:text;v-text-anchor:top" coordsize="5088001,9144" o:gfxdata="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" path="m,l5088001,r,9144l,9144,,e" fillcolor="#4c4c4c" stroked="f" strokeweight="0">
               <v:stroke miterlimit="83231f" joinstyle="miter"/>
@@ -6995,7 +6863,7 @@
             </wp:anchor>
           </w:drawing>
         </mc:Choice>
-        <mc:Fallback xmlns:cx="http://schemas.microsoft.com/office/drawing/2014/chartex" xmlns:w16se="http://schemas.microsoft.com/office/word/2015/wordml/symex">
+        <mc:Fallback xmlns:w16se="http://schemas.microsoft.com/office/word/2015/wordml/symex" xmlns:cx="http://schemas.microsoft.com/office/drawing/2014/chartex">
           <w:pict>
             <v:group w14:anchorId="79962428" id="Group 19428" o:spid="_x0000_s1026" style="position:absolute;margin-left:88.6pt;margin-top:764.25pt;width:413.85pt;height:.5pt;z-index:251664384;mso-position-horizontal-relative:page;mso-position-vertical-relative:page" coordsize="52556,60" o:gfxdata="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">
               <v:shape id="Shape 20835" o:spid="_x0000_s1027" style="position:absolute;width:52556;height:91;visibility:visible;mso-wrap-style:square;v-text-anchor:top" coordsize="5255641,9144" o:gfxdata="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" path="m,l5255641,r,9144l,9144,,e" fillcolor="#4c4c4c" stroked="f" strokeweight="0">
@@ -7146,7 +7014,7 @@
             </wp:anchor>
           </w:drawing>
         </mc:Choice>
-        <mc:Fallback xmlns:cx="http://schemas.microsoft.com/office/drawing/2014/chartex" xmlns:w16se="http://schemas.microsoft.com/office/word/2015/wordml/symex">
+        <mc:Fallback xmlns:w16se="http://schemas.microsoft.com/office/word/2015/wordml/symex" xmlns:cx="http://schemas.microsoft.com/office/drawing/2014/chartex">
           <w:pict>
             <v:group w14:anchorId="545B5D46" id="Group 15" o:spid="_x0000_s1026" style="position:absolute;margin-left:88.6pt;margin-top:764.25pt;width:413.85pt;height:.5pt;z-index:251670528;mso-position-horizontal-relative:page;mso-position-vertical-relative:page" coordsize="52556,60" o:gfxdata="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">
               <v:shape id="Shape 20837" o:spid="_x0000_s1027" style="position:absolute;width:52556;height:91;visibility:visible;mso-wrap-style:square;v-text-anchor:top" coordsize="5255641,9144" o:gfxdata="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" path="m,l5255641,r,9144l,9144,,e" fillcolor="#4c4c4c" stroked="f" strokeweight="0">
@@ -7298,7 +7166,7 @@
             </wp:anchor>
           </w:drawing>
         </mc:Choice>
-        <mc:Fallback xmlns:cx="http://schemas.microsoft.com/office/drawing/2014/chartex" xmlns:w16se="http://schemas.microsoft.com/office/word/2015/wordml/symex">
+        <mc:Fallback xmlns:w16se="http://schemas.microsoft.com/office/word/2015/wordml/symex" xmlns:cx="http://schemas.microsoft.com/office/drawing/2014/chartex">
           <w:pict>
             <v:group w14:anchorId="5CB288B6" id="Group 13" o:spid="_x0000_s1026" style="position:absolute;margin-left:88.6pt;margin-top:764.25pt;width:413.85pt;height:.5pt;z-index:251668480;mso-position-horizontal-relative:page;mso-position-vertical-relative:page" coordsize="52556,60" o:gfxdata="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">
               <v:shape id="Shape 20837" o:spid="_x0000_s1027" style="position:absolute;width:52556;height:91;visibility:visible;mso-wrap-style:square;v-text-anchor:top" coordsize="5255641,9144" o:gfxdata="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" path="m,l5255641,r,9144l,9144,,e" fillcolor="#4c4c4c" stroked="f" strokeweight="0">
@@ -11935,7 +11803,7 @@
 </file>
 
 <file path=customXml/itemProps1.xml><?xml version="1.0" encoding="utf-8"?>
-<ds:datastoreItem xmlns:ds="http://schemas.openxmlformats.org/officeDocument/2006/customXml" ds:itemID="{25DC79DE-D50C-4EF5-857E-11FAEA9FD8B0}">
+<ds:datastoreItem xmlns:ds="http://schemas.openxmlformats.org/officeDocument/2006/customXml" ds:itemID="{77AFD8C9-25D7-417E-B254-E1FB98FFA30B}">
   <ds:schemaRefs>
     <ds:schemaRef ds:uri="http://schemas.openxmlformats.org/officeDocument/2006/bibliography"/>
   </ds:schemaRefs>

</xml_diff>